<commit_message>
skyline and status report3
</commit_message>
<xml_diff>
--- a/Status Report 2/p2s2.docx
+++ b/Status Report 2/p2s2.docx
@@ -6,6 +6,8 @@
       <w:r>
         <w:t>Project 2, Status Report 2</w:t>
       </w:r>
+      <w:bookmarkStart w:id="0" w:name="_GoBack"/>
+      <w:bookmarkEnd w:id="0"/>
     </w:p>
     <w:p/>
     <w:p>
@@ -60,15 +62,7 @@
         </w:numPr>
       </w:pPr>
       <w:r>
-        <w:t xml:space="preserve">Standardize the data </w:t>
-      </w:r>
-      <w:proofErr w:type="gramStart"/>
-      <w:r>
-        <w:t>on the basis of</w:t>
-      </w:r>
-      <w:proofErr w:type="gramEnd"/>
-      <w:r>
-        <w:t xml:space="preserve"> the discussed metrics. Make sure we can import and use the data from multiple sources without an issue.</w:t>
+        <w:t>Standardize the data on the basis of the discussed metrics. Make sure we can import and use the data from multiple sources without an issue.</w:t>
       </w:r>
     </w:p>
     <w:p>
@@ -217,8 +211,6 @@
           <w:b/>
         </w:rPr>
       </w:pPr>
-      <w:bookmarkStart w:id="0" w:name="_GoBack"/>
-      <w:bookmarkEnd w:id="0"/>
       <w:r>
         <w:t>Name/</w:t>
       </w:r>
@@ -643,6 +635,7 @@
     <w:lsdException w:name="HTML Sample" w:semiHidden="1" w:unhideWhenUsed="1"/>
     <w:lsdException w:name="HTML Typewriter" w:semiHidden="1" w:unhideWhenUsed="1"/>
     <w:lsdException w:name="HTML Variable" w:semiHidden="1" w:unhideWhenUsed="1"/>
+    <w:lsdException w:name="Normal Table" w:semiHidden="1" w:unhideWhenUsed="1"/>
     <w:lsdException w:name="annotation subject" w:semiHidden="1" w:unhideWhenUsed="1"/>
     <w:lsdException w:name="No List" w:semiHidden="1" w:unhideWhenUsed="1"/>
     <w:lsdException w:name="Outline List 1" w:semiHidden="1" w:unhideWhenUsed="1"/>
@@ -687,6 +680,7 @@
     <w:lsdException w:name="Table Professional" w:semiHidden="1" w:unhideWhenUsed="1"/>
     <w:lsdException w:name="Table Subtle 1" w:semiHidden="1" w:unhideWhenUsed="1"/>
     <w:lsdException w:name="Table Subtle 2" w:semiHidden="1" w:unhideWhenUsed="1"/>
+    <w:lsdException w:name="Table Web 1" w:semiHidden="1" w:unhideWhenUsed="1"/>
     <w:lsdException w:name="Table Web 2" w:semiHidden="1" w:unhideWhenUsed="1"/>
     <w:lsdException w:name="Table Web 3" w:semiHidden="1" w:unhideWhenUsed="1"/>
     <w:lsdException w:name="Balloon Text" w:semiHidden="1" w:unhideWhenUsed="1"/>

</xml_diff>